<commit_message>
fix import and update golden files
</commit_message>
<xml_diff>
--- a/testdata/Office2016/Word-Windows.docx
+++ b/testdata/Office2016/Word-Windows.docx
@@ -1,9 +1,9 @@
 
 <file path=word/document.xml><?xml version="1.0" encoding="utf-8"?>
-<w:document xmlns:wpc="http://schemas.microsoft.com/office/word/2010/wordprocessingCanvas" xmlns:cx="http://schemas.microsoft.com/office/drawing/2014/chartex" xmlns:cx1="http://schemas.microsoft.com/office/drawing/2015/9/8/chartex" xmlns:mc="http://schemas.openxmlformats.org/markup-compatibility/2006" xmlns:o="urn:schemas-microsoft-com:office:office" xmlns:r="http://schemas.openxmlformats.org/officeDocument/2006/relationships" xmlns:m="http://schemas.openxmlformats.org/officeDocument/2006/math" xmlns:v="urn:schemas-microsoft-com:vml" xmlns:wp14="http://schemas.microsoft.com/office/word/2010/wordprocessingDrawing" xmlns:wp="http://schemas.openxmlformats.org/drawingml/2006/wordprocessingDrawing" xmlns:w10="urn:schemas-microsoft-com:office:word" xmlns:w="http://schemas.openxmlformats.org/wordprocessingml/2006/main" xmlns:w14="http://schemas.microsoft.com/office/word/2010/wordml" xmlns:w15="http://schemas.microsoft.com/office/word/2012/wordml" xmlns:w16se="http://schemas.microsoft.com/office/word/2015/wordml/symex" xmlns:wpg="http://schemas.microsoft.com/office/word/2010/wordprocessingGroup" xmlns:wpi="http://schemas.microsoft.com/office/word/2010/wordprocessingInk" xmlns:wne="http://schemas.microsoft.com/office/word/2006/wordml" xmlns:wps="http://schemas.microsoft.com/office/word/2010/wordprocessingShape" mc:Ignorable="w14 w15 w16se wp14">
+<w:document xmlns="http://schemas.openxmlformats.org/wordprocessingml/2006/main" xmlns:a="http://schemas.openxmlformats.org/drawingml/2006/main" xmlns:m="http://schemas.openxmlformats.org/officeDocument/2006/math" xmlns:ma="http://schemas.openxmlformats.org/schemaLibrary/2006/main" xmlns:pic="http://schemas.openxmlformats.org/drawingml/2006/picture" xmlns:r="http://schemas.openxmlformats.org/officeDocument/2006/relationships" xmlns:s="http://schemas.openxmlformats.org/officeDocument/2006/sharedTypes" xmlns:w="http://schemas.openxmlformats.org/wordprocessingml/2006/main" xmlns:wp="http://schemas.openxmlformats.org/drawingml/2006/wordprocessingDrawing" xmlns:xml="http://www.w3.org/XML/1998/namespace" w:conformance="strict">
   <w:body>
     <w:p>
-      <w:bookmarkStart w:id="0" w:name="_GoBack"/>
+      <w:bookmarkStart w:name="_GoBack" w:id="0"/>
       <w:bookmarkEnd w:id="0"/>
     </w:p>
     <w:sectPr>
@@ -23,7 +23,7 @@
 </file>
 
 <file path=word/endnotes.xml><?xml version="1.0" encoding="utf-8"?>
-<w:endnotes xmlns:wpc="http://schemas.microsoft.com/office/word/2010/wordprocessingCanvas" xmlns:cx="http://schemas.microsoft.com/office/drawing/2014/chartex" xmlns:cx1="http://schemas.microsoft.com/office/drawing/2015/9/8/chartex" xmlns:mc="http://schemas.openxmlformats.org/markup-compatibility/2006" xmlns:o="urn:schemas-microsoft-com:office:office" xmlns:r="http://schemas.openxmlformats.org/officeDocument/2006/relationships" xmlns:m="http://schemas.openxmlformats.org/officeDocument/2006/math" xmlns:v="urn:schemas-microsoft-com:vml" xmlns:wp14="http://schemas.microsoft.com/office/word/2010/wordprocessingDrawing" xmlns:wp="http://schemas.openxmlformats.org/drawingml/2006/wordprocessingDrawing" xmlns:w10="urn:schemas-microsoft-com:office:word" xmlns:w="http://schemas.openxmlformats.org/wordprocessingml/2006/main" xmlns:w14="http://schemas.microsoft.com/office/word/2010/wordml" xmlns:w15="http://schemas.microsoft.com/office/word/2012/wordml" xmlns:w16se="http://schemas.microsoft.com/office/word/2015/wordml/symex" xmlns:wpg="http://schemas.microsoft.com/office/word/2010/wordprocessingGroup" xmlns:wpi="http://schemas.microsoft.com/office/word/2010/wordprocessingInk" xmlns:wne="http://schemas.microsoft.com/office/word/2006/wordml" xmlns:wps="http://schemas.microsoft.com/office/word/2010/wordprocessingShape" mc:Ignorable="w14 w15 w16se wp14">
+<w:endnotes xmlns="http://schemas.openxmlformats.org/wordprocessingml/2006/main" xmlns:a="http://schemas.openxmlformats.org/drawingml/2006/main" xmlns:m="http://schemas.openxmlformats.org/officeDocument/2006/math" xmlns:ma="http://schemas.openxmlformats.org/schemaLibrary/2006/main" xmlns:pic="http://schemas.openxmlformats.org/drawingml/2006/picture" xmlns:r="http://schemas.openxmlformats.org/officeDocument/2006/relationships" xmlns:s="http://schemas.openxmlformats.org/officeDocument/2006/sharedTypes" xmlns:w="http://schemas.openxmlformats.org/wordprocessingml/2006/main" xmlns:wp="http://schemas.openxmlformats.org/drawingml/2006/wordprocessingDrawing" xmlns:xml="http://www.w3.org/XML/1998/namespace">
   <w:endnote w:type="separator" w:id="-1">
     <w:p>
       <w:pPr>
@@ -48,7 +48,7 @@
 </file>
 
 <file path=word/footer1.xml><?xml version="1.0" encoding="utf-8"?>
-<w:ftr xmlns:wpc="http://schemas.microsoft.com/office/word/2010/wordprocessingCanvas" xmlns:cx="http://schemas.microsoft.com/office/drawing/2014/chartex" xmlns:cx1="http://schemas.microsoft.com/office/drawing/2015/9/8/chartex" xmlns:mc="http://schemas.openxmlformats.org/markup-compatibility/2006" xmlns:o="urn:schemas-microsoft-com:office:office" xmlns:r="http://schemas.openxmlformats.org/officeDocument/2006/relationships" xmlns:m="http://schemas.openxmlformats.org/officeDocument/2006/math" xmlns:v="urn:schemas-microsoft-com:vml" xmlns:wp14="http://schemas.microsoft.com/office/word/2010/wordprocessingDrawing" xmlns:wp="http://schemas.openxmlformats.org/drawingml/2006/wordprocessingDrawing" xmlns:w10="urn:schemas-microsoft-com:office:word" xmlns:w="http://schemas.openxmlformats.org/wordprocessingml/2006/main" xmlns:w14="http://schemas.microsoft.com/office/word/2010/wordml" xmlns:w15="http://schemas.microsoft.com/office/word/2012/wordml" xmlns:w16se="http://schemas.microsoft.com/office/word/2015/wordml/symex" xmlns:wpg="http://schemas.microsoft.com/office/word/2010/wordprocessingGroup" xmlns:wpi="http://schemas.microsoft.com/office/word/2010/wordprocessingInk" xmlns:wne="http://schemas.microsoft.com/office/word/2006/wordml" xmlns:wps="http://schemas.microsoft.com/office/word/2010/wordprocessingShape" mc:Ignorable="w14 w15 w16se wp14">
+<w:ftr xmlns="http://schemas.openxmlformats.org/wordprocessingml/2006/main" xmlns:a="http://schemas.openxmlformats.org/drawingml/2006/main" xmlns:m="http://schemas.openxmlformats.org/officeDocument/2006/math" xmlns:ma="http://schemas.openxmlformats.org/schemaLibrary/2006/main" xmlns:pic="http://schemas.openxmlformats.org/drawingml/2006/picture" xmlns:r="http://schemas.openxmlformats.org/officeDocument/2006/relationships" xmlns:s="http://schemas.openxmlformats.org/officeDocument/2006/sharedTypes" xmlns:w="http://schemas.openxmlformats.org/wordprocessingml/2006/main" xmlns:wp="http://schemas.openxmlformats.org/drawingml/2006/wordprocessingDrawing" xmlns:xml="http://www.w3.org/XML/1998/namespace">
   <w:p>
     <w:pPr>
       <w:pStyle w:val="Footer"/>
@@ -58,7 +58,7 @@
 </file>
 
 <file path=word/footer2.xml><?xml version="1.0" encoding="utf-8"?>
-<w:ftr xmlns:wpc="http://schemas.microsoft.com/office/word/2010/wordprocessingCanvas" xmlns:cx="http://schemas.microsoft.com/office/drawing/2014/chartex" xmlns:cx1="http://schemas.microsoft.com/office/drawing/2015/9/8/chartex" xmlns:mc="http://schemas.openxmlformats.org/markup-compatibility/2006" xmlns:o="urn:schemas-microsoft-com:office:office" xmlns:r="http://schemas.openxmlformats.org/officeDocument/2006/relationships" xmlns:m="http://schemas.openxmlformats.org/officeDocument/2006/math" xmlns:v="urn:schemas-microsoft-com:vml" xmlns:wp14="http://schemas.microsoft.com/office/word/2010/wordprocessingDrawing" xmlns:wp="http://schemas.openxmlformats.org/drawingml/2006/wordprocessingDrawing" xmlns:w10="urn:schemas-microsoft-com:office:word" xmlns:w="http://schemas.openxmlformats.org/wordprocessingml/2006/main" xmlns:w14="http://schemas.microsoft.com/office/word/2010/wordml" xmlns:w15="http://schemas.microsoft.com/office/word/2012/wordml" xmlns:w16se="http://schemas.microsoft.com/office/word/2015/wordml/symex" xmlns:wpg="http://schemas.microsoft.com/office/word/2010/wordprocessingGroup" xmlns:wpi="http://schemas.microsoft.com/office/word/2010/wordprocessingInk" xmlns:wne="http://schemas.microsoft.com/office/word/2006/wordml" xmlns:wps="http://schemas.microsoft.com/office/word/2010/wordprocessingShape" mc:Ignorable="w14 w15 w16se wp14">
+<w:ftr xmlns="http://schemas.openxmlformats.org/wordprocessingml/2006/main" xmlns:a="http://schemas.openxmlformats.org/drawingml/2006/main" xmlns:m="http://schemas.openxmlformats.org/officeDocument/2006/math" xmlns:ma="http://schemas.openxmlformats.org/schemaLibrary/2006/main" xmlns:pic="http://schemas.openxmlformats.org/drawingml/2006/picture" xmlns:r="http://schemas.openxmlformats.org/officeDocument/2006/relationships" xmlns:s="http://schemas.openxmlformats.org/officeDocument/2006/sharedTypes" xmlns:w="http://schemas.openxmlformats.org/wordprocessingml/2006/main" xmlns:wp="http://schemas.openxmlformats.org/drawingml/2006/wordprocessingDrawing" xmlns:xml="http://www.w3.org/XML/1998/namespace">
   <w:p>
     <w:pPr>
       <w:pStyle w:val="Footer"/>
@@ -68,7 +68,7 @@
 </file>
 
 <file path=word/footer3.xml><?xml version="1.0" encoding="utf-8"?>
-<w:ftr xmlns:wpc="http://schemas.microsoft.com/office/word/2010/wordprocessingCanvas" xmlns:cx="http://schemas.microsoft.com/office/drawing/2014/chartex" xmlns:cx1="http://schemas.microsoft.com/office/drawing/2015/9/8/chartex" xmlns:mc="http://schemas.openxmlformats.org/markup-compatibility/2006" xmlns:o="urn:schemas-microsoft-com:office:office" xmlns:r="http://schemas.openxmlformats.org/officeDocument/2006/relationships" xmlns:m="http://schemas.openxmlformats.org/officeDocument/2006/math" xmlns:v="urn:schemas-microsoft-com:vml" xmlns:wp14="http://schemas.microsoft.com/office/word/2010/wordprocessingDrawing" xmlns:wp="http://schemas.openxmlformats.org/drawingml/2006/wordprocessingDrawing" xmlns:w10="urn:schemas-microsoft-com:office:word" xmlns:w="http://schemas.openxmlformats.org/wordprocessingml/2006/main" xmlns:w14="http://schemas.microsoft.com/office/word/2010/wordml" xmlns:w15="http://schemas.microsoft.com/office/word/2012/wordml" xmlns:w16se="http://schemas.microsoft.com/office/word/2015/wordml/symex" xmlns:wpg="http://schemas.microsoft.com/office/word/2010/wordprocessingGroup" xmlns:wpi="http://schemas.microsoft.com/office/word/2010/wordprocessingInk" xmlns:wne="http://schemas.microsoft.com/office/word/2006/wordml" xmlns:wps="http://schemas.microsoft.com/office/word/2010/wordprocessingShape" mc:Ignorable="w14 w15 w16se wp14">
+<w:ftr xmlns="http://schemas.openxmlformats.org/wordprocessingml/2006/main" xmlns:a="http://schemas.openxmlformats.org/drawingml/2006/main" xmlns:m="http://schemas.openxmlformats.org/officeDocument/2006/math" xmlns:ma="http://schemas.openxmlformats.org/schemaLibrary/2006/main" xmlns:pic="http://schemas.openxmlformats.org/drawingml/2006/picture" xmlns:r="http://schemas.openxmlformats.org/officeDocument/2006/relationships" xmlns:s="http://schemas.openxmlformats.org/officeDocument/2006/sharedTypes" xmlns:w="http://schemas.openxmlformats.org/wordprocessingml/2006/main" xmlns:wp="http://schemas.openxmlformats.org/drawingml/2006/wordprocessingDrawing" xmlns:xml="http://www.w3.org/XML/1998/namespace">
   <w:p>
     <w:pPr>
       <w:pStyle w:val="Footer"/>
@@ -78,7 +78,7 @@
 </file>
 
 <file path=word/footnotes.xml><?xml version="1.0" encoding="utf-8"?>
-<w:footnotes xmlns:wpc="http://schemas.microsoft.com/office/word/2010/wordprocessingCanvas" xmlns:cx="http://schemas.microsoft.com/office/drawing/2014/chartex" xmlns:cx1="http://schemas.microsoft.com/office/drawing/2015/9/8/chartex" xmlns:mc="http://schemas.openxmlformats.org/markup-compatibility/2006" xmlns:o="urn:schemas-microsoft-com:office:office" xmlns:r="http://schemas.openxmlformats.org/officeDocument/2006/relationships" xmlns:m="http://schemas.openxmlformats.org/officeDocument/2006/math" xmlns:v="urn:schemas-microsoft-com:vml" xmlns:wp14="http://schemas.microsoft.com/office/word/2010/wordprocessingDrawing" xmlns:wp="http://schemas.openxmlformats.org/drawingml/2006/wordprocessingDrawing" xmlns:w10="urn:schemas-microsoft-com:office:word" xmlns:w="http://schemas.openxmlformats.org/wordprocessingml/2006/main" xmlns:w14="http://schemas.microsoft.com/office/word/2010/wordml" xmlns:w15="http://schemas.microsoft.com/office/word/2012/wordml" xmlns:w16se="http://schemas.microsoft.com/office/word/2015/wordml/symex" xmlns:wpg="http://schemas.microsoft.com/office/word/2010/wordprocessingGroup" xmlns:wpi="http://schemas.microsoft.com/office/word/2010/wordprocessingInk" xmlns:wne="http://schemas.microsoft.com/office/word/2006/wordml" xmlns:wps="http://schemas.microsoft.com/office/word/2010/wordprocessingShape" mc:Ignorable="w14 w15 w16se wp14">
+<w:footnotes xmlns="http://schemas.openxmlformats.org/wordprocessingml/2006/main" xmlns:a="http://schemas.openxmlformats.org/drawingml/2006/main" xmlns:m="http://schemas.openxmlformats.org/officeDocument/2006/math" xmlns:ma="http://schemas.openxmlformats.org/schemaLibrary/2006/main" xmlns:pic="http://schemas.openxmlformats.org/drawingml/2006/picture" xmlns:r="http://schemas.openxmlformats.org/officeDocument/2006/relationships" xmlns:s="http://schemas.openxmlformats.org/officeDocument/2006/sharedTypes" xmlns:w="http://schemas.openxmlformats.org/wordprocessingml/2006/main" xmlns:wp="http://schemas.openxmlformats.org/drawingml/2006/wordprocessingDrawing" xmlns:xml="http://www.w3.org/XML/1998/namespace">
   <w:footnote w:type="separator" w:id="-1">
     <w:p>
       <w:pPr>
@@ -103,7 +103,7 @@
 </file>
 
 <file path=word/header1.xml><?xml version="1.0" encoding="utf-8"?>
-<w:hdr xmlns:wpc="http://schemas.microsoft.com/office/word/2010/wordprocessingCanvas" xmlns:cx="http://schemas.microsoft.com/office/drawing/2014/chartex" xmlns:cx1="http://schemas.microsoft.com/office/drawing/2015/9/8/chartex" xmlns:mc="http://schemas.openxmlformats.org/markup-compatibility/2006" xmlns:o="urn:schemas-microsoft-com:office:office" xmlns:r="http://schemas.openxmlformats.org/officeDocument/2006/relationships" xmlns:m="http://schemas.openxmlformats.org/officeDocument/2006/math" xmlns:v="urn:schemas-microsoft-com:vml" xmlns:wp14="http://schemas.microsoft.com/office/word/2010/wordprocessingDrawing" xmlns:wp="http://schemas.openxmlformats.org/drawingml/2006/wordprocessingDrawing" xmlns:w10="urn:schemas-microsoft-com:office:word" xmlns:w="http://schemas.openxmlformats.org/wordprocessingml/2006/main" xmlns:w14="http://schemas.microsoft.com/office/word/2010/wordml" xmlns:w15="http://schemas.microsoft.com/office/word/2012/wordml" xmlns:w16se="http://schemas.microsoft.com/office/word/2015/wordml/symex" xmlns:wpg="http://schemas.microsoft.com/office/word/2010/wordprocessingGroup" xmlns:wpi="http://schemas.microsoft.com/office/word/2010/wordprocessingInk" xmlns:wne="http://schemas.microsoft.com/office/word/2006/wordml" xmlns:wps="http://schemas.microsoft.com/office/word/2010/wordprocessingShape" mc:Ignorable="w14 w15 w16se wp14">
+<w:hdr xmlns="http://schemas.openxmlformats.org/wordprocessingml/2006/main" xmlns:a="http://schemas.openxmlformats.org/drawingml/2006/main" xmlns:m="http://schemas.openxmlformats.org/officeDocument/2006/math" xmlns:ma="http://schemas.openxmlformats.org/schemaLibrary/2006/main" xmlns:pic="http://schemas.openxmlformats.org/drawingml/2006/picture" xmlns:r="http://schemas.openxmlformats.org/officeDocument/2006/relationships" xmlns:s="http://schemas.openxmlformats.org/officeDocument/2006/sharedTypes" xmlns:w="http://schemas.openxmlformats.org/wordprocessingml/2006/main" xmlns:wp="http://schemas.openxmlformats.org/drawingml/2006/wordprocessingDrawing" xmlns:xml="http://www.w3.org/XML/1998/namespace">
   <w:p>
     <w:pPr>
       <w:pStyle w:val="Header"/>
@@ -113,7 +113,7 @@
 </file>
 
 <file path=word/header2.xml><?xml version="1.0" encoding="utf-8"?>
-<w:hdr xmlns:wpc="http://schemas.microsoft.com/office/word/2010/wordprocessingCanvas" xmlns:cx="http://schemas.microsoft.com/office/drawing/2014/chartex" xmlns:cx1="http://schemas.microsoft.com/office/drawing/2015/9/8/chartex" xmlns:mc="http://schemas.openxmlformats.org/markup-compatibility/2006" xmlns:o="urn:schemas-microsoft-com:office:office" xmlns:r="http://schemas.openxmlformats.org/officeDocument/2006/relationships" xmlns:m="http://schemas.openxmlformats.org/officeDocument/2006/math" xmlns:v="urn:schemas-microsoft-com:vml" xmlns:wp14="http://schemas.microsoft.com/office/word/2010/wordprocessingDrawing" xmlns:wp="http://schemas.openxmlformats.org/drawingml/2006/wordprocessingDrawing" xmlns:w10="urn:schemas-microsoft-com:office:word" xmlns:w="http://schemas.openxmlformats.org/wordprocessingml/2006/main" xmlns:w14="http://schemas.microsoft.com/office/word/2010/wordml" xmlns:w15="http://schemas.microsoft.com/office/word/2012/wordml" xmlns:w16se="http://schemas.microsoft.com/office/word/2015/wordml/symex" xmlns:wpg="http://schemas.microsoft.com/office/word/2010/wordprocessingGroup" xmlns:wpi="http://schemas.microsoft.com/office/word/2010/wordprocessingInk" xmlns:wne="http://schemas.microsoft.com/office/word/2006/wordml" xmlns:wps="http://schemas.microsoft.com/office/word/2010/wordprocessingShape" mc:Ignorable="w14 w15 w16se wp14">
+<w:hdr xmlns="http://schemas.openxmlformats.org/wordprocessingml/2006/main" xmlns:a="http://schemas.openxmlformats.org/drawingml/2006/main" xmlns:m="http://schemas.openxmlformats.org/officeDocument/2006/math" xmlns:ma="http://schemas.openxmlformats.org/schemaLibrary/2006/main" xmlns:pic="http://schemas.openxmlformats.org/drawingml/2006/picture" xmlns:r="http://schemas.openxmlformats.org/officeDocument/2006/relationships" xmlns:s="http://schemas.openxmlformats.org/officeDocument/2006/sharedTypes" xmlns:w="http://schemas.openxmlformats.org/wordprocessingml/2006/main" xmlns:wp="http://schemas.openxmlformats.org/drawingml/2006/wordprocessingDrawing" xmlns:xml="http://www.w3.org/XML/1998/namespace">
   <w:p>
     <w:pPr>
       <w:pStyle w:val="Header"/>
@@ -123,7 +123,7 @@
 </file>
 
 <file path=word/header3.xml><?xml version="1.0" encoding="utf-8"?>
-<w:hdr xmlns:wpc="http://schemas.microsoft.com/office/word/2010/wordprocessingCanvas" xmlns:cx="http://schemas.microsoft.com/office/drawing/2014/chartex" xmlns:cx1="http://schemas.microsoft.com/office/drawing/2015/9/8/chartex" xmlns:mc="http://schemas.openxmlformats.org/markup-compatibility/2006" xmlns:o="urn:schemas-microsoft-com:office:office" xmlns:r="http://schemas.openxmlformats.org/officeDocument/2006/relationships" xmlns:m="http://schemas.openxmlformats.org/officeDocument/2006/math" xmlns:v="urn:schemas-microsoft-com:vml" xmlns:wp14="http://schemas.microsoft.com/office/word/2010/wordprocessingDrawing" xmlns:wp="http://schemas.openxmlformats.org/drawingml/2006/wordprocessingDrawing" xmlns:w10="urn:schemas-microsoft-com:office:word" xmlns:w="http://schemas.openxmlformats.org/wordprocessingml/2006/main" xmlns:w14="http://schemas.microsoft.com/office/word/2010/wordml" xmlns:w15="http://schemas.microsoft.com/office/word/2012/wordml" xmlns:w16se="http://schemas.microsoft.com/office/word/2015/wordml/symex" xmlns:wpg="http://schemas.microsoft.com/office/word/2010/wordprocessingGroup" xmlns:wpi="http://schemas.microsoft.com/office/word/2010/wordprocessingInk" xmlns:wne="http://schemas.microsoft.com/office/word/2006/wordml" xmlns:wps="http://schemas.microsoft.com/office/word/2010/wordprocessingShape" mc:Ignorable="w14 w15 w16se wp14">
+<w:hdr xmlns="http://schemas.openxmlformats.org/wordprocessingml/2006/main" xmlns:a="http://schemas.openxmlformats.org/drawingml/2006/main" xmlns:m="http://schemas.openxmlformats.org/officeDocument/2006/math" xmlns:ma="http://schemas.openxmlformats.org/schemaLibrary/2006/main" xmlns:pic="http://schemas.openxmlformats.org/drawingml/2006/picture" xmlns:r="http://schemas.openxmlformats.org/officeDocument/2006/relationships" xmlns:s="http://schemas.openxmlformats.org/officeDocument/2006/sharedTypes" xmlns:w="http://schemas.openxmlformats.org/wordprocessingml/2006/main" xmlns:wp="http://schemas.openxmlformats.org/drawingml/2006/wordprocessingDrawing" xmlns:xml="http://www.w3.org/XML/1998/namespace">
   <w:p>
     <w:pPr>
       <w:pStyle w:val="Header"/>
@@ -133,11 +133,11 @@
 </file>
 
 <file path=word/styles.xml><?xml version="1.0" encoding="utf-8"?>
-<w:styles xmlns:mc="http://schemas.openxmlformats.org/markup-compatibility/2006" xmlns:r="http://schemas.openxmlformats.org/officeDocument/2006/relationships" xmlns:w="http://schemas.openxmlformats.org/wordprocessingml/2006/main" xmlns:w14="http://schemas.microsoft.com/office/word/2010/wordml" xmlns:w15="http://schemas.microsoft.com/office/word/2012/wordml" xmlns:w16se="http://schemas.microsoft.com/office/word/2015/wordml/symex" mc:Ignorable="w14 w15 w16se">
+<w:styles xmlns="http://schemas.openxmlformats.org/wordprocessingml/2006/main" xmlns:a="http://schemas.openxmlformats.org/drawingml/2006/main" xmlns:m="http://schemas.openxmlformats.org/officeDocument/2006/math" xmlns:ma="http://schemas.openxmlformats.org/schemaLibrary/2006/main" xmlns:pic="http://schemas.openxmlformats.org/drawingml/2006/picture" xmlns:r="http://schemas.openxmlformats.org/officeDocument/2006/relationships" xmlns:s="http://schemas.openxmlformats.org/officeDocument/2006/sharedTypes" xmlns:w="http://schemas.openxmlformats.org/wordprocessingml/2006/main" xmlns:wp="http://schemas.openxmlformats.org/drawingml/2006/wordprocessingDrawing" xmlns:xml="http://www.w3.org/XML/1998/namespace">
   <w:docDefaults>
     <w:rPrDefault>
       <w:rPr>
-        <w:rFonts w:asciiTheme="minorHAnsi" w:eastAsiaTheme="minorHAnsi" w:hAnsiTheme="minorHAnsi" w:cstheme="minorBidi"/>
+        <w:rFonts w:asciiTheme="minorHAnsi" w:hAnsiTheme="minorHAnsi" w:eastAsiaTheme="minorHAnsi" w:cstheme="minorBidi"/>
         <w:sz w:val="22"/>
         <w:szCs w:val="22"/>
         <w:lang w:val="en-US" w:eastAsia="en-US" w:bidi="ar-SA"/>
@@ -149,165 +149,165 @@
       </w:pPr>
     </w:pPrDefault>
   </w:docDefaults>
-  <w:latentStyles w:defLockedState="0" w:defUIPriority="99" w:defSemiHidden="0" w:defUnhideWhenUsed="0" w:defQFormat="0" w:count="371">
-    <w:lsdException w:name="Normal" w:uiPriority="0" w:qFormat="1"/>
-    <w:lsdException w:name="heading 1" w:uiPriority="9" w:qFormat="1"/>
-    <w:lsdException w:name="heading 2" w:semiHidden="1" w:uiPriority="9" w:unhideWhenUsed="1" w:qFormat="1"/>
-    <w:lsdException w:name="heading 3" w:semiHidden="1" w:uiPriority="9" w:unhideWhenUsed="1" w:qFormat="1"/>
-    <w:lsdException w:name="heading 4" w:semiHidden="1" w:uiPriority="9" w:unhideWhenUsed="1" w:qFormat="1"/>
-    <w:lsdException w:name="heading 5" w:semiHidden="1" w:uiPriority="9" w:unhideWhenUsed="1" w:qFormat="1"/>
-    <w:lsdException w:name="heading 6" w:semiHidden="1" w:uiPriority="9" w:unhideWhenUsed="1" w:qFormat="1"/>
-    <w:lsdException w:name="heading 7" w:semiHidden="1" w:uiPriority="9" w:unhideWhenUsed="1" w:qFormat="1"/>
-    <w:lsdException w:name="heading 8" w:semiHidden="1" w:uiPriority="9" w:unhideWhenUsed="1" w:qFormat="1"/>
-    <w:lsdException w:name="heading 9" w:semiHidden="1" w:uiPriority="9" w:unhideWhenUsed="1" w:qFormat="1"/>
-    <w:lsdException w:name="index 1" w:semiHidden="1" w:unhideWhenUsed="1"/>
-    <w:lsdException w:name="index 2" w:semiHidden="1" w:unhideWhenUsed="1"/>
-    <w:lsdException w:name="index 3" w:semiHidden="1" w:unhideWhenUsed="1"/>
-    <w:lsdException w:name="index 4" w:semiHidden="1" w:unhideWhenUsed="1"/>
-    <w:lsdException w:name="index 5" w:semiHidden="1" w:unhideWhenUsed="1"/>
-    <w:lsdException w:name="index 6" w:semiHidden="1" w:unhideWhenUsed="1"/>
-    <w:lsdException w:name="index 7" w:semiHidden="1" w:unhideWhenUsed="1"/>
-    <w:lsdException w:name="index 8" w:semiHidden="1" w:unhideWhenUsed="1"/>
-    <w:lsdException w:name="index 9" w:semiHidden="1" w:unhideWhenUsed="1"/>
-    <w:lsdException w:name="toc 1" w:semiHidden="1" w:uiPriority="39" w:unhideWhenUsed="1"/>
-    <w:lsdException w:name="toc 2" w:semiHidden="1" w:uiPriority="39" w:unhideWhenUsed="1"/>
-    <w:lsdException w:name="toc 3" w:semiHidden="1" w:uiPriority="39" w:unhideWhenUsed="1"/>
-    <w:lsdException w:name="toc 4" w:semiHidden="1" w:uiPriority="39" w:unhideWhenUsed="1"/>
-    <w:lsdException w:name="toc 5" w:semiHidden="1" w:uiPriority="39" w:unhideWhenUsed="1"/>
-    <w:lsdException w:name="toc 6" w:semiHidden="1" w:uiPriority="39" w:unhideWhenUsed="1"/>
-    <w:lsdException w:name="toc 7" w:semiHidden="1" w:uiPriority="39" w:unhideWhenUsed="1"/>
-    <w:lsdException w:name="toc 8" w:semiHidden="1" w:uiPriority="39" w:unhideWhenUsed="1"/>
-    <w:lsdException w:name="toc 9" w:semiHidden="1" w:uiPriority="39" w:unhideWhenUsed="1"/>
-    <w:lsdException w:name="Normal Indent" w:semiHidden="1" w:unhideWhenUsed="1"/>
-    <w:lsdException w:name="footnote text" w:semiHidden="1" w:unhideWhenUsed="1"/>
-    <w:lsdException w:name="annotation text" w:semiHidden="1" w:unhideWhenUsed="1"/>
-    <w:lsdException w:name="header" w:semiHidden="1" w:unhideWhenUsed="1"/>
-    <w:lsdException w:name="footer" w:semiHidden="1" w:unhideWhenUsed="1"/>
-    <w:lsdException w:name="index heading" w:semiHidden="1" w:unhideWhenUsed="1"/>
-    <w:lsdException w:name="caption" w:semiHidden="1" w:uiPriority="35" w:unhideWhenUsed="1" w:qFormat="1"/>
-    <w:lsdException w:name="table of figures" w:semiHidden="1" w:unhideWhenUsed="1"/>
-    <w:lsdException w:name="envelope address" w:semiHidden="1" w:unhideWhenUsed="1"/>
-    <w:lsdException w:name="envelope return" w:semiHidden="1" w:unhideWhenUsed="1"/>
-    <w:lsdException w:name="footnote reference" w:semiHidden="1" w:unhideWhenUsed="1"/>
-    <w:lsdException w:name="annotation reference" w:semiHidden="1" w:unhideWhenUsed="1"/>
-    <w:lsdException w:name="line number" w:semiHidden="1" w:unhideWhenUsed="1"/>
-    <w:lsdException w:name="page number" w:semiHidden="1" w:unhideWhenUsed="1"/>
-    <w:lsdException w:name="endnote reference" w:semiHidden="1" w:unhideWhenUsed="1"/>
-    <w:lsdException w:name="endnote text" w:semiHidden="1" w:unhideWhenUsed="1"/>
-    <w:lsdException w:name="table of authorities" w:semiHidden="1" w:unhideWhenUsed="1"/>
-    <w:lsdException w:name="macro" w:semiHidden="1" w:unhideWhenUsed="1"/>
-    <w:lsdException w:name="toa heading" w:semiHidden="1" w:unhideWhenUsed="1"/>
-    <w:lsdException w:name="List" w:semiHidden="1" w:unhideWhenUsed="1"/>
-    <w:lsdException w:name="List Bullet" w:semiHidden="1" w:unhideWhenUsed="1"/>
-    <w:lsdException w:name="List Number" w:semiHidden="1" w:unhideWhenUsed="1"/>
-    <w:lsdException w:name="List 2" w:semiHidden="1" w:unhideWhenUsed="1"/>
-    <w:lsdException w:name="List 3" w:semiHidden="1" w:unhideWhenUsed="1"/>
-    <w:lsdException w:name="List 4" w:semiHidden="1" w:unhideWhenUsed="1"/>
-    <w:lsdException w:name="List 5" w:semiHidden="1" w:unhideWhenUsed="1"/>
-    <w:lsdException w:name="List Bullet 2" w:semiHidden="1" w:unhideWhenUsed="1"/>
-    <w:lsdException w:name="List Bullet 3" w:semiHidden="1" w:unhideWhenUsed="1"/>
-    <w:lsdException w:name="List Bullet 4" w:semiHidden="1" w:unhideWhenUsed="1"/>
-    <w:lsdException w:name="List Bullet 5" w:semiHidden="1" w:unhideWhenUsed="1"/>
-    <w:lsdException w:name="List Number 2" w:semiHidden="1" w:unhideWhenUsed="1"/>
-    <w:lsdException w:name="List Number 3" w:semiHidden="1" w:unhideWhenUsed="1"/>
-    <w:lsdException w:name="List Number 4" w:semiHidden="1" w:unhideWhenUsed="1"/>
-    <w:lsdException w:name="List Number 5" w:semiHidden="1" w:unhideWhenUsed="1"/>
-    <w:lsdException w:name="Title" w:uiPriority="10" w:qFormat="1"/>
-    <w:lsdException w:name="Closing" w:semiHidden="1" w:unhideWhenUsed="1"/>
-    <w:lsdException w:name="Signature" w:semiHidden="1" w:unhideWhenUsed="1"/>
-    <w:lsdException w:name="Default Paragraph Font" w:semiHidden="1" w:uiPriority="1" w:unhideWhenUsed="1"/>
-    <w:lsdException w:name="Body Text" w:semiHidden="1" w:unhideWhenUsed="1"/>
-    <w:lsdException w:name="Body Text Indent" w:semiHidden="1" w:unhideWhenUsed="1"/>
-    <w:lsdException w:name="List Continue" w:semiHidden="1" w:unhideWhenUsed="1"/>
-    <w:lsdException w:name="List Continue 2" w:semiHidden="1" w:unhideWhenUsed="1"/>
-    <w:lsdException w:name="List Continue 3" w:semiHidden="1" w:unhideWhenUsed="1"/>
-    <w:lsdException w:name="List Continue 4" w:semiHidden="1" w:unhideWhenUsed="1"/>
-    <w:lsdException w:name="List Continue 5" w:semiHidden="1" w:unhideWhenUsed="1"/>
-    <w:lsdException w:name="Message Header" w:semiHidden="1" w:unhideWhenUsed="1"/>
-    <w:lsdException w:name="Subtitle" w:uiPriority="11" w:qFormat="1"/>
-    <w:lsdException w:name="Salutation" w:semiHidden="1" w:unhideWhenUsed="1"/>
-    <w:lsdException w:name="Date" w:semiHidden="1" w:unhideWhenUsed="1"/>
-    <w:lsdException w:name="Body Text First Indent" w:semiHidden="1" w:unhideWhenUsed="1"/>
-    <w:lsdException w:name="Body Text First Indent 2" w:semiHidden="1" w:unhideWhenUsed="1"/>
-    <w:lsdException w:name="Note Heading" w:semiHidden="1" w:unhideWhenUsed="1"/>
-    <w:lsdException w:name="Body Text 2" w:semiHidden="1" w:unhideWhenUsed="1"/>
-    <w:lsdException w:name="Body Text 3" w:semiHidden="1" w:unhideWhenUsed="1"/>
-    <w:lsdException w:name="Body Text Indent 2" w:semiHidden="1" w:unhideWhenUsed="1"/>
-    <w:lsdException w:name="Body Text Indent 3" w:semiHidden="1" w:unhideWhenUsed="1"/>
-    <w:lsdException w:name="Block Text" w:semiHidden="1" w:unhideWhenUsed="1"/>
-    <w:lsdException w:name="Hyperlink" w:semiHidden="1" w:unhideWhenUsed="1"/>
-    <w:lsdException w:name="FollowedHyperlink" w:semiHidden="1" w:unhideWhenUsed="1"/>
-    <w:lsdException w:name="Strong" w:uiPriority="22" w:qFormat="1"/>
-    <w:lsdException w:name="Emphasis" w:uiPriority="20" w:qFormat="1"/>
-    <w:lsdException w:name="Document Map" w:semiHidden="1" w:unhideWhenUsed="1"/>
-    <w:lsdException w:name="Plain Text" w:semiHidden="1" w:unhideWhenUsed="1"/>
-    <w:lsdException w:name="E-mail Signature" w:semiHidden="1" w:unhideWhenUsed="1"/>
-    <w:lsdException w:name="HTML Top of Form" w:semiHidden="1" w:unhideWhenUsed="1"/>
-    <w:lsdException w:name="HTML Bottom of Form" w:semiHidden="1" w:unhideWhenUsed="1"/>
-    <w:lsdException w:name="Normal (Web)" w:semiHidden="1" w:unhideWhenUsed="1"/>
-    <w:lsdException w:name="HTML Acronym" w:semiHidden="1" w:unhideWhenUsed="1"/>
-    <w:lsdException w:name="HTML Address" w:semiHidden="1" w:unhideWhenUsed="1"/>
-    <w:lsdException w:name="HTML Cite" w:semiHidden="1" w:unhideWhenUsed="1"/>
-    <w:lsdException w:name="HTML Code" w:semiHidden="1" w:unhideWhenUsed="1"/>
-    <w:lsdException w:name="HTML Definition" w:semiHidden="1" w:unhideWhenUsed="1"/>
-    <w:lsdException w:name="HTML Keyboard" w:semiHidden="1" w:unhideWhenUsed="1"/>
-    <w:lsdException w:name="HTML Preformatted" w:semiHidden="1" w:unhideWhenUsed="1"/>
-    <w:lsdException w:name="HTML Sample" w:semiHidden="1" w:unhideWhenUsed="1"/>
-    <w:lsdException w:name="HTML Typewriter" w:semiHidden="1" w:unhideWhenUsed="1"/>
-    <w:lsdException w:name="HTML Variable" w:semiHidden="1" w:unhideWhenUsed="1"/>
-    <w:lsdException w:name="Normal Table" w:semiHidden="1" w:unhideWhenUsed="1"/>
-    <w:lsdException w:name="annotation subject" w:semiHidden="1" w:unhideWhenUsed="1"/>
-    <w:lsdException w:name="No List" w:semiHidden="1" w:unhideWhenUsed="1"/>
-    <w:lsdException w:name="Outline List 1" w:semiHidden="1" w:unhideWhenUsed="1"/>
-    <w:lsdException w:name="Outline List 2" w:semiHidden="1" w:unhideWhenUsed="1"/>
-    <w:lsdException w:name="Outline List 3" w:semiHidden="1" w:unhideWhenUsed="1"/>
-    <w:lsdException w:name="Table Simple 1" w:semiHidden="1" w:unhideWhenUsed="1"/>
-    <w:lsdException w:name="Table Simple 2" w:semiHidden="1" w:unhideWhenUsed="1"/>
-    <w:lsdException w:name="Table Simple 3" w:semiHidden="1" w:unhideWhenUsed="1"/>
-    <w:lsdException w:name="Table Classic 1" w:semiHidden="1" w:unhideWhenUsed="1"/>
-    <w:lsdException w:name="Table Classic 2" w:semiHidden="1" w:unhideWhenUsed="1"/>
-    <w:lsdException w:name="Table Classic 3" w:semiHidden="1" w:unhideWhenUsed="1"/>
-    <w:lsdException w:name="Table Classic 4" w:semiHidden="1" w:unhideWhenUsed="1"/>
-    <w:lsdException w:name="Table Colorful 1" w:semiHidden="1" w:unhideWhenUsed="1"/>
-    <w:lsdException w:name="Table Colorful 2" w:semiHidden="1" w:unhideWhenUsed="1"/>
-    <w:lsdException w:name="Table Colorful 3" w:semiHidden="1" w:unhideWhenUsed="1"/>
-    <w:lsdException w:name="Table Columns 1" w:semiHidden="1" w:unhideWhenUsed="1"/>
-    <w:lsdException w:name="Table Columns 2" w:semiHidden="1" w:unhideWhenUsed="1"/>
-    <w:lsdException w:name="Table Columns 3" w:semiHidden="1" w:unhideWhenUsed="1"/>
-    <w:lsdException w:name="Table Columns 4" w:semiHidden="1" w:unhideWhenUsed="1"/>
-    <w:lsdException w:name="Table Columns 5" w:semiHidden="1" w:unhideWhenUsed="1"/>
-    <w:lsdException w:name="Table Grid 1" w:semiHidden="1" w:unhideWhenUsed="1"/>
-    <w:lsdException w:name="Table Grid 2" w:semiHidden="1" w:unhideWhenUsed="1"/>
-    <w:lsdException w:name="Table Grid 3" w:semiHidden="1" w:unhideWhenUsed="1"/>
-    <w:lsdException w:name="Table Grid 4" w:semiHidden="1" w:unhideWhenUsed="1"/>
-    <w:lsdException w:name="Table Grid 5" w:semiHidden="1" w:unhideWhenUsed="1"/>
-    <w:lsdException w:name="Table Grid 6" w:semiHidden="1" w:unhideWhenUsed="1"/>
-    <w:lsdException w:name="Table Grid 7" w:semiHidden="1" w:unhideWhenUsed="1"/>
-    <w:lsdException w:name="Table Grid 8" w:semiHidden="1" w:unhideWhenUsed="1"/>
-    <w:lsdException w:name="Table List 1" w:semiHidden="1" w:unhideWhenUsed="1"/>
-    <w:lsdException w:name="Table List 2" w:semiHidden="1" w:unhideWhenUsed="1"/>
-    <w:lsdException w:name="Table List 3" w:semiHidden="1" w:unhideWhenUsed="1"/>
-    <w:lsdException w:name="Table List 4" w:semiHidden="1" w:unhideWhenUsed="1"/>
-    <w:lsdException w:name="Table List 5" w:semiHidden="1" w:unhideWhenUsed="1"/>
-    <w:lsdException w:name="Table List 6" w:semiHidden="1" w:unhideWhenUsed="1"/>
-    <w:lsdException w:name="Table List 7" w:semiHidden="1" w:unhideWhenUsed="1"/>
-    <w:lsdException w:name="Table List 8" w:semiHidden="1" w:unhideWhenUsed="1"/>
-    <w:lsdException w:name="Table 3D effects 1" w:semiHidden="1" w:unhideWhenUsed="1"/>
-    <w:lsdException w:name="Table 3D effects 2" w:semiHidden="1" w:unhideWhenUsed="1"/>
-    <w:lsdException w:name="Table 3D effects 3" w:semiHidden="1" w:unhideWhenUsed="1"/>
-    <w:lsdException w:name="Table Contemporary" w:semiHidden="1" w:unhideWhenUsed="1"/>
-    <w:lsdException w:name="Table Elegant" w:semiHidden="1" w:unhideWhenUsed="1"/>
-    <w:lsdException w:name="Table Professional" w:semiHidden="1" w:unhideWhenUsed="1"/>
-    <w:lsdException w:name="Table Subtle 1" w:semiHidden="1" w:unhideWhenUsed="1"/>
-    <w:lsdException w:name="Table Subtle 2" w:semiHidden="1" w:unhideWhenUsed="1"/>
-    <w:lsdException w:name="Table Web 1" w:semiHidden="1" w:unhideWhenUsed="1"/>
-    <w:lsdException w:name="Table Web 2" w:semiHidden="1" w:unhideWhenUsed="1"/>
-    <w:lsdException w:name="Table Web 3" w:semiHidden="1" w:unhideWhenUsed="1"/>
-    <w:lsdException w:name="Balloon Text" w:semiHidden="1" w:unhideWhenUsed="1"/>
+  <w:latentStyles w:defLockedState="false" w:defUIPriority="99" w:defSemiHidden="false" w:defUnhideWhenUsed="false" w:defQFormat="false" w:count="371">
+    <w:lsdException w:name="Normal" w:uiPriority="0" w:qFormat="true"/>
+    <w:lsdException w:name="heading 1" w:uiPriority="9" w:qFormat="true"/>
+    <w:lsdException w:name="heading 2" w:uiPriority="9" w:semiHidden="true" w:unhideWhenUsed="true" w:qFormat="true"/>
+    <w:lsdException w:name="heading 3" w:uiPriority="9" w:semiHidden="true" w:unhideWhenUsed="true" w:qFormat="true"/>
+    <w:lsdException w:name="heading 4" w:uiPriority="9" w:semiHidden="true" w:unhideWhenUsed="true" w:qFormat="true"/>
+    <w:lsdException w:name="heading 5" w:uiPriority="9" w:semiHidden="true" w:unhideWhenUsed="true" w:qFormat="true"/>
+    <w:lsdException w:name="heading 6" w:uiPriority="9" w:semiHidden="true" w:unhideWhenUsed="true" w:qFormat="true"/>
+    <w:lsdException w:name="heading 7" w:uiPriority="9" w:semiHidden="true" w:unhideWhenUsed="true" w:qFormat="true"/>
+    <w:lsdException w:name="heading 8" w:uiPriority="9" w:semiHidden="true" w:unhideWhenUsed="true" w:qFormat="true"/>
+    <w:lsdException w:name="heading 9" w:uiPriority="9" w:semiHidden="true" w:unhideWhenUsed="true" w:qFormat="true"/>
+    <w:lsdException w:name="index 1" w:semiHidden="true" w:unhideWhenUsed="true"/>
+    <w:lsdException w:name="index 2" w:semiHidden="true" w:unhideWhenUsed="true"/>
+    <w:lsdException w:name="index 3" w:semiHidden="true" w:unhideWhenUsed="true"/>
+    <w:lsdException w:name="index 4" w:semiHidden="true" w:unhideWhenUsed="true"/>
+    <w:lsdException w:name="index 5" w:semiHidden="true" w:unhideWhenUsed="true"/>
+    <w:lsdException w:name="index 6" w:semiHidden="true" w:unhideWhenUsed="true"/>
+    <w:lsdException w:name="index 7" w:semiHidden="true" w:unhideWhenUsed="true"/>
+    <w:lsdException w:name="index 8" w:semiHidden="true" w:unhideWhenUsed="true"/>
+    <w:lsdException w:name="index 9" w:semiHidden="true" w:unhideWhenUsed="true"/>
+    <w:lsdException w:name="toc 1" w:uiPriority="39" w:semiHidden="true" w:unhideWhenUsed="true"/>
+    <w:lsdException w:name="toc 2" w:uiPriority="39" w:semiHidden="true" w:unhideWhenUsed="true"/>
+    <w:lsdException w:name="toc 3" w:uiPriority="39" w:semiHidden="true" w:unhideWhenUsed="true"/>
+    <w:lsdException w:name="toc 4" w:uiPriority="39" w:semiHidden="true" w:unhideWhenUsed="true"/>
+    <w:lsdException w:name="toc 5" w:uiPriority="39" w:semiHidden="true" w:unhideWhenUsed="true"/>
+    <w:lsdException w:name="toc 6" w:uiPriority="39" w:semiHidden="true" w:unhideWhenUsed="true"/>
+    <w:lsdException w:name="toc 7" w:uiPriority="39" w:semiHidden="true" w:unhideWhenUsed="true"/>
+    <w:lsdException w:name="toc 8" w:uiPriority="39" w:semiHidden="true" w:unhideWhenUsed="true"/>
+    <w:lsdException w:name="toc 9" w:uiPriority="39" w:semiHidden="true" w:unhideWhenUsed="true"/>
+    <w:lsdException w:name="Normal Indent" w:semiHidden="true" w:unhideWhenUsed="true"/>
+    <w:lsdException w:name="footnote text" w:semiHidden="true" w:unhideWhenUsed="true"/>
+    <w:lsdException w:name="annotation text" w:semiHidden="true" w:unhideWhenUsed="true"/>
+    <w:lsdException w:name="header" w:semiHidden="true" w:unhideWhenUsed="true"/>
+    <w:lsdException w:name="footer" w:semiHidden="true" w:unhideWhenUsed="true"/>
+    <w:lsdException w:name="index heading" w:semiHidden="true" w:unhideWhenUsed="true"/>
+    <w:lsdException w:name="caption" w:uiPriority="35" w:semiHidden="true" w:unhideWhenUsed="true" w:qFormat="true"/>
+    <w:lsdException w:name="table of figures" w:semiHidden="true" w:unhideWhenUsed="true"/>
+    <w:lsdException w:name="envelope address" w:semiHidden="true" w:unhideWhenUsed="true"/>
+    <w:lsdException w:name="envelope return" w:semiHidden="true" w:unhideWhenUsed="true"/>
+    <w:lsdException w:name="footnote reference" w:semiHidden="true" w:unhideWhenUsed="true"/>
+    <w:lsdException w:name="annotation reference" w:semiHidden="true" w:unhideWhenUsed="true"/>
+    <w:lsdException w:name="line number" w:semiHidden="true" w:unhideWhenUsed="true"/>
+    <w:lsdException w:name="page number" w:semiHidden="true" w:unhideWhenUsed="true"/>
+    <w:lsdException w:name="endnote reference" w:semiHidden="true" w:unhideWhenUsed="true"/>
+    <w:lsdException w:name="endnote text" w:semiHidden="true" w:unhideWhenUsed="true"/>
+    <w:lsdException w:name="table of authorities" w:semiHidden="true" w:unhideWhenUsed="true"/>
+    <w:lsdException w:name="macro" w:semiHidden="true" w:unhideWhenUsed="true"/>
+    <w:lsdException w:name="toa heading" w:semiHidden="true" w:unhideWhenUsed="true"/>
+    <w:lsdException w:name="List" w:semiHidden="true" w:unhideWhenUsed="true"/>
+    <w:lsdException w:name="List Bullet" w:semiHidden="true" w:unhideWhenUsed="true"/>
+    <w:lsdException w:name="List Number" w:semiHidden="true" w:unhideWhenUsed="true"/>
+    <w:lsdException w:name="List 2" w:semiHidden="true" w:unhideWhenUsed="true"/>
+    <w:lsdException w:name="List 3" w:semiHidden="true" w:unhideWhenUsed="true"/>
+    <w:lsdException w:name="List 4" w:semiHidden="true" w:unhideWhenUsed="true"/>
+    <w:lsdException w:name="List 5" w:semiHidden="true" w:unhideWhenUsed="true"/>
+    <w:lsdException w:name="List Bullet 2" w:semiHidden="true" w:unhideWhenUsed="true"/>
+    <w:lsdException w:name="List Bullet 3" w:semiHidden="true" w:unhideWhenUsed="true"/>
+    <w:lsdException w:name="List Bullet 4" w:semiHidden="true" w:unhideWhenUsed="true"/>
+    <w:lsdException w:name="List Bullet 5" w:semiHidden="true" w:unhideWhenUsed="true"/>
+    <w:lsdException w:name="List Number 2" w:semiHidden="true" w:unhideWhenUsed="true"/>
+    <w:lsdException w:name="List Number 3" w:semiHidden="true" w:unhideWhenUsed="true"/>
+    <w:lsdException w:name="List Number 4" w:semiHidden="true" w:unhideWhenUsed="true"/>
+    <w:lsdException w:name="List Number 5" w:semiHidden="true" w:unhideWhenUsed="true"/>
+    <w:lsdException w:name="Title" w:uiPriority="10" w:qFormat="true"/>
+    <w:lsdException w:name="Closing" w:semiHidden="true" w:unhideWhenUsed="true"/>
+    <w:lsdException w:name="Signature" w:semiHidden="true" w:unhideWhenUsed="true"/>
+    <w:lsdException w:name="Default Paragraph Font" w:uiPriority="1" w:semiHidden="true" w:unhideWhenUsed="true"/>
+    <w:lsdException w:name="Body Text" w:semiHidden="true" w:unhideWhenUsed="true"/>
+    <w:lsdException w:name="Body Text Indent" w:semiHidden="true" w:unhideWhenUsed="true"/>
+    <w:lsdException w:name="List Continue" w:semiHidden="true" w:unhideWhenUsed="true"/>
+    <w:lsdException w:name="List Continue 2" w:semiHidden="true" w:unhideWhenUsed="true"/>
+    <w:lsdException w:name="List Continue 3" w:semiHidden="true" w:unhideWhenUsed="true"/>
+    <w:lsdException w:name="List Continue 4" w:semiHidden="true" w:unhideWhenUsed="true"/>
+    <w:lsdException w:name="List Continue 5" w:semiHidden="true" w:unhideWhenUsed="true"/>
+    <w:lsdException w:name="Message Header" w:semiHidden="true" w:unhideWhenUsed="true"/>
+    <w:lsdException w:name="Subtitle" w:uiPriority="11" w:qFormat="true"/>
+    <w:lsdException w:name="Salutation" w:semiHidden="true" w:unhideWhenUsed="true"/>
+    <w:lsdException w:name="Date" w:semiHidden="true" w:unhideWhenUsed="true"/>
+    <w:lsdException w:name="Body Text First Indent" w:semiHidden="true" w:unhideWhenUsed="true"/>
+    <w:lsdException w:name="Body Text First Indent 2" w:semiHidden="true" w:unhideWhenUsed="true"/>
+    <w:lsdException w:name="Note Heading" w:semiHidden="true" w:unhideWhenUsed="true"/>
+    <w:lsdException w:name="Body Text 2" w:semiHidden="true" w:unhideWhenUsed="true"/>
+    <w:lsdException w:name="Body Text 3" w:semiHidden="true" w:unhideWhenUsed="true"/>
+    <w:lsdException w:name="Body Text Indent 2" w:semiHidden="true" w:unhideWhenUsed="true"/>
+    <w:lsdException w:name="Body Text Indent 3" w:semiHidden="true" w:unhideWhenUsed="true"/>
+    <w:lsdException w:name="Block Text" w:semiHidden="true" w:unhideWhenUsed="true"/>
+    <w:lsdException w:name="Hyperlink" w:semiHidden="true" w:unhideWhenUsed="true"/>
+    <w:lsdException w:name="FollowedHyperlink" w:semiHidden="true" w:unhideWhenUsed="true"/>
+    <w:lsdException w:name="Strong" w:uiPriority="22" w:qFormat="true"/>
+    <w:lsdException w:name="Emphasis" w:uiPriority="20" w:qFormat="true"/>
+    <w:lsdException w:name="Document Map" w:semiHidden="true" w:unhideWhenUsed="true"/>
+    <w:lsdException w:name="Plain Text" w:semiHidden="true" w:unhideWhenUsed="true"/>
+    <w:lsdException w:name="E-mail Signature" w:semiHidden="true" w:unhideWhenUsed="true"/>
+    <w:lsdException w:name="HTML Top of Form" w:semiHidden="true" w:unhideWhenUsed="true"/>
+    <w:lsdException w:name="HTML Bottom of Form" w:semiHidden="true" w:unhideWhenUsed="true"/>
+    <w:lsdException w:name="Normal (Web)" w:semiHidden="true" w:unhideWhenUsed="true"/>
+    <w:lsdException w:name="HTML Acronym" w:semiHidden="true" w:unhideWhenUsed="true"/>
+    <w:lsdException w:name="HTML Address" w:semiHidden="true" w:unhideWhenUsed="true"/>
+    <w:lsdException w:name="HTML Cite" w:semiHidden="true" w:unhideWhenUsed="true"/>
+    <w:lsdException w:name="HTML Code" w:semiHidden="true" w:unhideWhenUsed="true"/>
+    <w:lsdException w:name="HTML Definition" w:semiHidden="true" w:unhideWhenUsed="true"/>
+    <w:lsdException w:name="HTML Keyboard" w:semiHidden="true" w:unhideWhenUsed="true"/>
+    <w:lsdException w:name="HTML Preformatted" w:semiHidden="true" w:unhideWhenUsed="true"/>
+    <w:lsdException w:name="HTML Sample" w:semiHidden="true" w:unhideWhenUsed="true"/>
+    <w:lsdException w:name="HTML Typewriter" w:semiHidden="true" w:unhideWhenUsed="true"/>
+    <w:lsdException w:name="HTML Variable" w:semiHidden="true" w:unhideWhenUsed="true"/>
+    <w:lsdException w:name="Normal Table" w:semiHidden="true" w:unhideWhenUsed="true"/>
+    <w:lsdException w:name="annotation subject" w:semiHidden="true" w:unhideWhenUsed="true"/>
+    <w:lsdException w:name="No List" w:semiHidden="true" w:unhideWhenUsed="true"/>
+    <w:lsdException w:name="Outline List 1" w:semiHidden="true" w:unhideWhenUsed="true"/>
+    <w:lsdException w:name="Outline List 2" w:semiHidden="true" w:unhideWhenUsed="true"/>
+    <w:lsdException w:name="Outline List 3" w:semiHidden="true" w:unhideWhenUsed="true"/>
+    <w:lsdException w:name="Table Simple 1" w:semiHidden="true" w:unhideWhenUsed="true"/>
+    <w:lsdException w:name="Table Simple 2" w:semiHidden="true" w:unhideWhenUsed="true"/>
+    <w:lsdException w:name="Table Simple 3" w:semiHidden="true" w:unhideWhenUsed="true"/>
+    <w:lsdException w:name="Table Classic 1" w:semiHidden="true" w:unhideWhenUsed="true"/>
+    <w:lsdException w:name="Table Classic 2" w:semiHidden="true" w:unhideWhenUsed="true"/>
+    <w:lsdException w:name="Table Classic 3" w:semiHidden="true" w:unhideWhenUsed="true"/>
+    <w:lsdException w:name="Table Classic 4" w:semiHidden="true" w:unhideWhenUsed="true"/>
+    <w:lsdException w:name="Table Colorful 1" w:semiHidden="true" w:unhideWhenUsed="true"/>
+    <w:lsdException w:name="Table Colorful 2" w:semiHidden="true" w:unhideWhenUsed="true"/>
+    <w:lsdException w:name="Table Colorful 3" w:semiHidden="true" w:unhideWhenUsed="true"/>
+    <w:lsdException w:name="Table Columns 1" w:semiHidden="true" w:unhideWhenUsed="true"/>
+    <w:lsdException w:name="Table Columns 2" w:semiHidden="true" w:unhideWhenUsed="true"/>
+    <w:lsdException w:name="Table Columns 3" w:semiHidden="true" w:unhideWhenUsed="true"/>
+    <w:lsdException w:name="Table Columns 4" w:semiHidden="true" w:unhideWhenUsed="true"/>
+    <w:lsdException w:name="Table Columns 5" w:semiHidden="true" w:unhideWhenUsed="true"/>
+    <w:lsdException w:name="Table Grid 1" w:semiHidden="true" w:unhideWhenUsed="true"/>
+    <w:lsdException w:name="Table Grid 2" w:semiHidden="true" w:unhideWhenUsed="true"/>
+    <w:lsdException w:name="Table Grid 3" w:semiHidden="true" w:unhideWhenUsed="true"/>
+    <w:lsdException w:name="Table Grid 4" w:semiHidden="true" w:unhideWhenUsed="true"/>
+    <w:lsdException w:name="Table Grid 5" w:semiHidden="true" w:unhideWhenUsed="true"/>
+    <w:lsdException w:name="Table Grid 6" w:semiHidden="true" w:unhideWhenUsed="true"/>
+    <w:lsdException w:name="Table Grid 7" w:semiHidden="true" w:unhideWhenUsed="true"/>
+    <w:lsdException w:name="Table Grid 8" w:semiHidden="true" w:unhideWhenUsed="true"/>
+    <w:lsdException w:name="Table List 1" w:semiHidden="true" w:unhideWhenUsed="true"/>
+    <w:lsdException w:name="Table List 2" w:semiHidden="true" w:unhideWhenUsed="true"/>
+    <w:lsdException w:name="Table List 3" w:semiHidden="true" w:unhideWhenUsed="true"/>
+    <w:lsdException w:name="Table List 4" w:semiHidden="true" w:unhideWhenUsed="true"/>
+    <w:lsdException w:name="Table List 5" w:semiHidden="true" w:unhideWhenUsed="true"/>
+    <w:lsdException w:name="Table List 6" w:semiHidden="true" w:unhideWhenUsed="true"/>
+    <w:lsdException w:name="Table List 7" w:semiHidden="true" w:unhideWhenUsed="true"/>
+    <w:lsdException w:name="Table List 8" w:semiHidden="true" w:unhideWhenUsed="true"/>
+    <w:lsdException w:name="Table 3D effects 1" w:semiHidden="true" w:unhideWhenUsed="true"/>
+    <w:lsdException w:name="Table 3D effects 2" w:semiHidden="true" w:unhideWhenUsed="true"/>
+    <w:lsdException w:name="Table 3D effects 3" w:semiHidden="true" w:unhideWhenUsed="true"/>
+    <w:lsdException w:name="Table Contemporary" w:semiHidden="true" w:unhideWhenUsed="true"/>
+    <w:lsdException w:name="Table Elegant" w:semiHidden="true" w:unhideWhenUsed="true"/>
+    <w:lsdException w:name="Table Professional" w:semiHidden="true" w:unhideWhenUsed="true"/>
+    <w:lsdException w:name="Table Subtle 1" w:semiHidden="true" w:unhideWhenUsed="true"/>
+    <w:lsdException w:name="Table Subtle 2" w:semiHidden="true" w:unhideWhenUsed="true"/>
+    <w:lsdException w:name="Table Web 1" w:semiHidden="true" w:unhideWhenUsed="true"/>
+    <w:lsdException w:name="Table Web 2" w:semiHidden="true" w:unhideWhenUsed="true"/>
+    <w:lsdException w:name="Table Web 3" w:semiHidden="true" w:unhideWhenUsed="true"/>
+    <w:lsdException w:name="Balloon Text" w:semiHidden="true" w:unhideWhenUsed="true"/>
     <w:lsdException w:name="Table Grid" w:uiPriority="39"/>
-    <w:lsdException w:name="Table Theme" w:semiHidden="1" w:unhideWhenUsed="1"/>
-    <w:lsdException w:name="Placeholder Text" w:semiHidden="1"/>
-    <w:lsdException w:name="No Spacing" w:uiPriority="1" w:qFormat="1"/>
+    <w:lsdException w:name="Table Theme" w:semiHidden="true" w:unhideWhenUsed="true"/>
+    <w:lsdException w:name="Placeholder Text" w:semiHidden="true"/>
+    <w:lsdException w:name="No Spacing" w:uiPriority="1" w:qFormat="true"/>
     <w:lsdException w:name="Light Shading" w:uiPriority="60"/>
     <w:lsdException w:name="Light List" w:uiPriority="61"/>
     <w:lsdException w:name="Light Grid" w:uiPriority="62"/>
@@ -328,10 +328,10 @@
     <w:lsdException w:name="Medium Shading 1 Accent 1" w:uiPriority="63"/>
     <w:lsdException w:name="Medium Shading 2 Accent 1" w:uiPriority="64"/>
     <w:lsdException w:name="Medium List 1 Accent 1" w:uiPriority="65"/>
-    <w:lsdException w:name="Revision" w:semiHidden="1"/>
-    <w:lsdException w:name="List Paragraph" w:uiPriority="34" w:qFormat="1"/>
-    <w:lsdException w:name="Quote" w:uiPriority="29" w:qFormat="1"/>
-    <w:lsdException w:name="Intense Quote" w:uiPriority="30" w:qFormat="1"/>
+    <w:lsdException w:name="Revision" w:semiHidden="true"/>
+    <w:lsdException w:name="List Paragraph" w:uiPriority="34" w:qFormat="true"/>
+    <w:lsdException w:name="Quote" w:uiPriority="29" w:qFormat="true"/>
+    <w:lsdException w:name="Intense Quote" w:uiPriority="30" w:qFormat="true"/>
     <w:lsdException w:name="Medium List 2 Accent 1" w:uiPriority="66"/>
     <w:lsdException w:name="Medium Grid 1 Accent 1" w:uiPriority="67"/>
     <w:lsdException w:name="Medium Grid 2 Accent 1" w:uiPriority="68"/>
@@ -410,13 +410,13 @@
     <w:lsdException w:name="Colorful Shading Accent 6" w:uiPriority="71"/>
     <w:lsdException w:name="Colorful List Accent 6" w:uiPriority="72"/>
     <w:lsdException w:name="Colorful Grid Accent 6" w:uiPriority="73"/>
-    <w:lsdException w:name="Subtle Emphasis" w:uiPriority="19" w:qFormat="1"/>
-    <w:lsdException w:name="Intense Emphasis" w:uiPriority="21" w:qFormat="1"/>
-    <w:lsdException w:name="Subtle Reference" w:uiPriority="31" w:qFormat="1"/>
-    <w:lsdException w:name="Intense Reference" w:uiPriority="32" w:qFormat="1"/>
-    <w:lsdException w:name="Book Title" w:uiPriority="33" w:qFormat="1"/>
-    <w:lsdException w:name="Bibliography" w:semiHidden="1" w:uiPriority="37" w:unhideWhenUsed="1"/>
-    <w:lsdException w:name="TOC Heading" w:semiHidden="1" w:uiPriority="39" w:unhideWhenUsed="1" w:qFormat="1"/>
+    <w:lsdException w:name="Subtle Emphasis" w:uiPriority="19" w:qFormat="true"/>
+    <w:lsdException w:name="Intense Emphasis" w:uiPriority="21" w:qFormat="true"/>
+    <w:lsdException w:name="Subtle Reference" w:uiPriority="31" w:qFormat="true"/>
+    <w:lsdException w:name="Intense Reference" w:uiPriority="32" w:qFormat="true"/>
+    <w:lsdException w:name="Book Title" w:uiPriority="33" w:qFormat="true"/>
+    <w:lsdException w:name="Bibliography" w:uiPriority="37" w:semiHidden="true" w:unhideWhenUsed="true"/>
+    <w:lsdException w:name="TOC Heading" w:uiPriority="39" w:semiHidden="true" w:unhideWhenUsed="true" w:qFormat="true"/>
     <w:lsdException w:name="Plain Table 1" w:uiPriority="41"/>
     <w:lsdException w:name="Plain Table 2" w:uiPriority="42"/>
     <w:lsdException w:name="Plain Table 3" w:uiPriority="43"/>
@@ -522,17 +522,17 @@
     <w:lsdException w:name="List Table 6 Colorful Accent 6" w:uiPriority="51"/>
     <w:lsdException w:name="List Table 7 Colorful Accent 6" w:uiPriority="52"/>
   </w:latentStyles>
-  <w:style w:type="paragraph" w:default="1" w:styleId="Normal">
+  <w:style w:type="paragraph" w:styleId="Normal" w:default="true">
     <w:name w:val="Normal"/>
     <w:qFormat/>
   </w:style>
-  <w:style w:type="character" w:default="1" w:styleId="DefaultParagraphFont">
+  <w:style w:type="character" w:styleId="DefaultParagraphFont" w:default="true">
     <w:name w:val="Default Paragraph Font"/>
     <w:uiPriority w:val="1"/>
     <w:semiHidden/>
     <w:unhideWhenUsed/>
   </w:style>
-  <w:style w:type="table" w:default="1" w:styleId="TableNormal">
+  <w:style w:type="table" w:styleId="TableNormal" w:default="true">
     <w:name w:val="Normal Table"/>
     <w:uiPriority w:val="99"/>
     <w:semiHidden/>
@@ -547,7 +547,7 @@
       </w:tblCellMar>
     </w:tblPr>
   </w:style>
-  <w:style w:type="numbering" w:default="1" w:styleId="NoList">
+  <w:style w:type="numbering" w:styleId="NoList" w:default="true">
     <w:name w:val="No List"/>
     <w:uiPriority w:val="99"/>
     <w:semiHidden/>
@@ -568,7 +568,7 @@
       <w:spacing w:after="0" w:line="240" w:lineRule="auto"/>
     </w:pPr>
   </w:style>
-  <w:style w:type="character" w:customStyle="1" w:styleId="HeaderChar">
+  <w:style w:type="character" w:styleId="HeaderChar" w:customStyle="true">
     <w:name w:val="Header Char"/>
     <w:basedOn w:val="DefaultParagraphFont"/>
     <w:link w:val="Header"/>
@@ -590,7 +590,7 @@
       <w:spacing w:after="0" w:line="240" w:lineRule="auto"/>
     </w:pPr>
   </w:style>
-  <w:style w:type="character" w:customStyle="1" w:styleId="FooterChar">
+  <w:style w:type="character" w:styleId="FooterChar" w:customStyle="true">
     <w:name w:val="Footer Char"/>
     <w:basedOn w:val="DefaultParagraphFont"/>
     <w:link w:val="Footer"/>
@@ -601,7 +601,7 @@
 </file>
 
 <file path=word/theme/theme1.xml><?xml version="1.0" encoding="utf-8"?>
-<a:theme xmlns:a="http://schemas.openxmlformats.org/drawingml/2006/main" name="Office Theme">
+<a:theme xmlns="http://schemas.openxmlformats.org/drawingml/2006/main" xmlns:a="http://schemas.openxmlformats.org/drawingml/2006/main" xmlns:r="http://schemas.openxmlformats.org/officeDocument/2006/relationships" xmlns:sh="http://schemas.openxmlformats.org/officeDocument/2006/sharedTypes" xmlns:xml="http://www.w3.org/XML/1998/namespace" name="Office Theme">
   <a:themeElements>
     <a:clrScheme name="Office">
       <a:dk1>
@@ -855,7 +855,7 @@
   <a:extraClrSchemeLst/>
   <a:extLst>
     <a:ext uri="{05A4C25C-085E-4340-85A3-A5531E510DB2}">
-      <thm15:themeFamily xmlns:thm15="http://schemas.microsoft.com/office/thememl/2012/main" name="Office Theme" id="{62F939B6-93AF-4DB8-9C6B-D6C7DFDC589F}" vid="{4A3C46E8-61CC-4603-A589-7422A47A8E4A}"/>
+      <m:themeFamily xmlns:m="http://schemas.microsoft.com/office/thememl/2012/main" name="Office Theme" id="{62F939B6-93AF-4DB8-9C6B-D6C7DFDC589F}" vid="{4A3C46E8-61CC-4603-A589-7422A47A8E4A}"/>
     </a:ext>
   </a:extLst>
 </a:theme>

</xml_diff>